<commit_message>
updated final report_doc format
</commit_message>
<xml_diff>
--- a/Capstone Three_StackOverflow/reports/Final_Rep_Stackoverflow_Tag Classification.docx
+++ b/Capstone Three_StackOverflow/reports/Final_Rep_Stackoverflow_Tag Classification.docx
@@ -658,10 +658,7 @@
         </w:rPr>
       </w:pPr>
       <w:r>
-        <w:t>I</w:t>
-      </w:r>
-      <w:r>
-        <w:t>n this case, only html tags i.e. markdowns that are presented for each question when a developer posts questions</w:t>
+        <w:t>In this case, only html tags i.e. markdowns that are presented for each question when a developer posts questions</w:t>
       </w:r>
       <w:r>
         <w:t>, so removing them would be helpful</w:t>
@@ -1432,28 +1429,7 @@
           <w:b/>
           <w:bCs/>
         </w:rPr>
-        <w:t xml:space="preserve">Image </w:t>
-      </w:r>
-      <w:r>
-        <w:rPr>
-          <w:b/>
-          <w:bCs/>
-        </w:rPr>
-        <w:t>4</w:t>
-      </w:r>
-      <w:r>
-        <w:rPr>
-          <w:b/>
-          <w:bCs/>
-        </w:rPr>
-        <w:t xml:space="preserve">: </w:t>
-      </w:r>
-      <w:r>
-        <w:rPr>
-          <w:b/>
-          <w:bCs/>
-        </w:rPr>
-        <w:t>Distribution of top 10 tags by popularity</w:t>
+        <w:t>Image 4: Distribution of top 10 tags by popularity</w:t>
       </w:r>
     </w:p>
     <w:p>
@@ -1543,28 +1519,7 @@
           <w:b/>
           <w:bCs/>
         </w:rPr>
-        <w:t xml:space="preserve">Image </w:t>
-      </w:r>
-      <w:r>
-        <w:rPr>
-          <w:b/>
-          <w:bCs/>
-        </w:rPr>
-        <w:t>5</w:t>
-      </w:r>
-      <w:r>
-        <w:rPr>
-          <w:b/>
-          <w:bCs/>
-        </w:rPr>
-        <w:t xml:space="preserve">: </w:t>
-      </w:r>
-      <w:r>
-        <w:rPr>
-          <w:b/>
-          <w:bCs/>
-        </w:rPr>
-        <w:t>Heat Map of numeric variables</w:t>
+        <w:t>Image 5: Heat Map of numeric variables</w:t>
       </w:r>
     </w:p>
     <w:p>
@@ -1717,10 +1672,7 @@
         <w:t xml:space="preserve">Question scores </w:t>
       </w:r>
       <w:r>
-        <w:t>by year of posted question</w:t>
-      </w:r>
-      <w:r>
-        <w:t xml:space="preserve"> </w:t>
+        <w:t xml:space="preserve">by year of posted question </w:t>
       </w:r>
     </w:p>
     <w:p>
@@ -2217,42 +2169,7 @@
           <w:b/>
           <w:bCs/>
         </w:rPr>
-        <w:t xml:space="preserve">Top </w:t>
-      </w:r>
-      <w:r>
-        <w:rPr>
-          <w:b/>
-          <w:bCs/>
-        </w:rPr>
-        <w:t xml:space="preserve">20 Upvoted </w:t>
-      </w:r>
-      <w:r>
-        <w:rPr>
-          <w:b/>
-          <w:bCs/>
-        </w:rPr>
-        <w:t>Question</w:t>
-      </w:r>
-      <w:r>
-        <w:rPr>
-          <w:b/>
-          <w:bCs/>
-        </w:rPr>
-        <w:t>s</w:t>
-      </w:r>
-      <w:r>
-        <w:rPr>
-          <w:b/>
-          <w:bCs/>
-        </w:rPr>
-        <w:t xml:space="preserve"> </w:t>
-      </w:r>
-      <w:r>
-        <w:rPr>
-          <w:b/>
-          <w:bCs/>
-        </w:rPr>
-        <w:t>and Upvoted Answers</w:t>
+        <w:t>Top 20 Upvoted Questions and Upvoted Answers</w:t>
       </w:r>
     </w:p>
     <w:p>
@@ -3009,21 +2926,7 @@
           <w:b/>
           <w:bCs/>
         </w:rPr>
-        <w:t>Image 1</w:t>
-      </w:r>
-      <w:r>
-        <w:rPr>
-          <w:b/>
-          <w:bCs/>
-        </w:rPr>
-        <w:t>2</w:t>
-      </w:r>
-      <w:r>
-        <w:rPr>
-          <w:b/>
-          <w:bCs/>
-        </w:rPr>
-        <w:t xml:space="preserve"> – Tri</w:t>
+        <w:t>Image 12 – Tri</w:t>
       </w:r>
       <w:r>
         <w:rPr>
@@ -3037,21 +2940,7 @@
           <w:b/>
           <w:bCs/>
         </w:rPr>
-        <w:t xml:space="preserve">(for Upvoted </w:t>
-      </w:r>
-      <w:r>
-        <w:rPr>
-          <w:b/>
-          <w:bCs/>
-        </w:rPr>
-        <w:t>and Downvoted answers</w:t>
-      </w:r>
-      <w:r>
-        <w:rPr>
-          <w:b/>
-          <w:bCs/>
-        </w:rPr>
-        <w:t>)</w:t>
+        <w:t>(for Upvoted and Downvoted answers)</w:t>
       </w:r>
     </w:p>
     <w:p>
@@ -3337,13 +3226,7 @@
         </w:numPr>
       </w:pPr>
       <w:r>
-        <w:t>Pick</w:t>
-      </w:r>
-      <w:r>
-        <w:t>ing</w:t>
-      </w:r>
-      <w:r>
-        <w:t xml:space="preserve"> only records from dataframe that have either of the </w:t>
+        <w:t xml:space="preserve">Picking only records from dataframe that have either of the </w:t>
       </w:r>
       <w:r>
         <w:rPr>
@@ -3415,10 +3298,7 @@
         </w:numPr>
       </w:pPr>
       <w:r>
-        <w:t xml:space="preserve">This generated 5 columns (Target variable) with values </w:t>
-      </w:r>
-      <w:r>
-        <w:t xml:space="preserve">0 OR 1 </w:t>
+        <w:t xml:space="preserve">This generated 5 columns (Target variable) with values 0 OR 1 </w:t>
       </w:r>
     </w:p>
     <w:p>
@@ -3763,7 +3643,7 @@
           <w:numId w:val="2"/>
         </w:numPr>
       </w:pPr>
-      <w:hyperlink r:id="rId28" w:history="1">
+      <w:hyperlink r:id="rId28" w:anchor="Statistics_and_evaluation_metrics" w:history="1">
         <w:r>
           <w:rPr>
             <w:rStyle w:val="Hyperlink"/>
@@ -5839,10 +5719,7 @@
         <w:ind w:right="480"/>
       </w:pPr>
       <w:r>
-        <w:t>Training time is: 93.70</w:t>
-      </w:r>
-      <w:r>
-        <w:t xml:space="preserve"> seconds</w:t>
+        <w:t>Training time is: 93.70 seconds</w:t>
       </w:r>
     </w:p>
     <w:p>
@@ -5856,10 +5733,7 @@
         <w:ind w:right="480"/>
       </w:pPr>
       <w:r>
-        <w:t xml:space="preserve">Prediction time is: </w:t>
-      </w:r>
-      <w:r>
-        <w:t>6 seconds</w:t>
+        <w:t>Prediction time is: 6 seconds</w:t>
       </w:r>
     </w:p>
     <w:p>
@@ -6219,26 +6093,17 @@
           <w:sz w:val="22"/>
           <w:szCs w:val="22"/>
         </w:rPr>
-        <w:t>Accuracy is around the same as the one we derived on validation data set</w:t>
-      </w:r>
-    </w:p>
-    <w:p>
-      <w:pPr>
-        <w:pStyle w:val="HTMLPreformatted"/>
-        <w:numPr>
-          <w:ilvl w:val="0"/>
-          <w:numId w:val="2"/>
-        </w:numPr>
-        <w:shd w:val="clear" w:color="auto" w:fill="FFFFFF"/>
-        <w:wordWrap w:val="0"/>
-        <w:textAlignment w:val="baseline"/>
+        <w:t>Accuracy</w:t>
+      </w:r>
+      <w:r>
         <w:rPr>
           <w:rFonts w:asciiTheme="minorHAnsi" w:hAnsiTheme="minorHAnsi" w:cstheme="minorHAnsi"/>
           <w:color w:val="24292E"/>
           <w:sz w:val="22"/>
           <w:szCs w:val="22"/>
         </w:rPr>
-      </w:pPr>
+        <w:t xml:space="preserve"> – 0.94</w:t>
+      </w:r>
       <w:r>
         <w:rPr>
           <w:rFonts w:asciiTheme="minorHAnsi" w:hAnsiTheme="minorHAnsi" w:cstheme="minorHAnsi"/>
@@ -6246,7 +6111,70 @@
           <w:sz w:val="22"/>
           <w:szCs w:val="22"/>
         </w:rPr>
-        <w:t>Jaccard scores reduced a bit, however it is still a great score</w:t>
+        <w:t xml:space="preserve"> is around the same as the one we derived on validation data set</w:t>
+      </w:r>
+    </w:p>
+    <w:p>
+      <w:pPr>
+        <w:pStyle w:val="HTMLPreformatted"/>
+        <w:numPr>
+          <w:ilvl w:val="0"/>
+          <w:numId w:val="2"/>
+        </w:numPr>
+        <w:shd w:val="clear" w:color="auto" w:fill="FFFFFF"/>
+        <w:wordWrap w:val="0"/>
+        <w:textAlignment w:val="baseline"/>
+        <w:rPr>
+          <w:rFonts w:asciiTheme="minorHAnsi" w:hAnsiTheme="minorHAnsi" w:cstheme="minorHAnsi"/>
+          <w:color w:val="24292E"/>
+          <w:sz w:val="22"/>
+          <w:szCs w:val="22"/>
+        </w:rPr>
+      </w:pPr>
+      <w:r>
+        <w:rPr>
+          <w:rFonts w:asciiTheme="minorHAnsi" w:hAnsiTheme="minorHAnsi" w:cstheme="minorHAnsi"/>
+          <w:color w:val="24292E"/>
+          <w:sz w:val="22"/>
+          <w:szCs w:val="22"/>
+        </w:rPr>
+        <w:t>Jaccard scores reduced a bit</w:t>
+      </w:r>
+      <w:r>
+        <w:rPr>
+          <w:rFonts w:asciiTheme="minorHAnsi" w:hAnsiTheme="minorHAnsi" w:cstheme="minorHAnsi"/>
+          <w:color w:val="24292E"/>
+          <w:sz w:val="22"/>
+          <w:szCs w:val="22"/>
+        </w:rPr>
+        <w:t xml:space="preserve"> – </w:t>
+      </w:r>
+      <w:r>
+        <w:rPr>
+          <w:rFonts w:asciiTheme="minorHAnsi" w:hAnsiTheme="minorHAnsi" w:cstheme="minorHAnsi"/>
+          <w:color w:val="24292E"/>
+          <w:sz w:val="22"/>
+          <w:szCs w:val="22"/>
+        </w:rPr>
+        <w:t>0.</w:t>
+      </w:r>
+      <w:r>
+        <w:rPr>
+          <w:rFonts w:asciiTheme="minorHAnsi" w:hAnsiTheme="minorHAnsi" w:cstheme="minorHAnsi"/>
+          <w:color w:val="24292E"/>
+          <w:sz w:val="22"/>
+          <w:szCs w:val="22"/>
+        </w:rPr>
+        <w:t>86</w:t>
+      </w:r>
+      <w:r>
+        <w:rPr>
+          <w:rFonts w:asciiTheme="minorHAnsi" w:hAnsiTheme="minorHAnsi" w:cstheme="minorHAnsi"/>
+          <w:color w:val="24292E"/>
+          <w:sz w:val="22"/>
+          <w:szCs w:val="22"/>
+        </w:rPr>
+        <w:t>, however it is still a great score</w:t>
       </w:r>
     </w:p>
     <w:p>
@@ -6370,21 +6298,7 @@
           <w:b/>
           <w:bCs/>
         </w:rPr>
-        <w:t>Image 1</w:t>
-      </w:r>
-      <w:r>
-        <w:rPr>
-          <w:b/>
-          <w:bCs/>
-        </w:rPr>
-        <w:t>3</w:t>
-      </w:r>
-      <w:r>
-        <w:rPr>
-          <w:b/>
-          <w:bCs/>
-        </w:rPr>
-        <w:t xml:space="preserve"> – </w:t>
+        <w:t xml:space="preserve">Image 13 – </w:t>
       </w:r>
       <w:r>
         <w:rPr>

</xml_diff>